<commit_message>
Terminando design front da página Logon
</commit_message>
<xml_diff>
--- a/Anotações OmniStack.docx
+++ b/Anotações OmniStack.docx
@@ -178,8 +178,18 @@
           <w:sz w:val="24"/>
           <w:szCs w:val="24"/>
         </w:rPr>
-        <w:t xml:space="preserve"> mantemos a parte do front no browser .</w:t>
-      </w:r>
+        <w:t xml:space="preserve"> mantemos a parte do front no </w:t>
+      </w:r>
+      <w:proofErr w:type="gramStart"/>
+      <w:r>
+        <w:rPr>
+          <w:rFonts w:ascii="Times New Roman" w:hAnsi="Times New Roman" w:cs="Times New Roman"/>
+          <w:sz w:val="24"/>
+          <w:szCs w:val="24"/>
+        </w:rPr>
+        <w:t>browser .</w:t>
+      </w:r>
+      <w:proofErr w:type="gramEnd"/>
     </w:p>
     <w:p>
       <w:pPr>
@@ -587,7 +597,25 @@
           <w:szCs w:val="24"/>
         </w:rPr>
         <w:br/>
-        <w:t xml:space="preserve">- O curso irá utilizar o expo (framework de </w:t>
+        <w:t xml:space="preserve">- O curso irá utilizar </w:t>
+      </w:r>
+      <w:proofErr w:type="gramStart"/>
+      <w:r>
+        <w:rPr>
+          <w:rFonts w:ascii="Times New Roman" w:hAnsi="Times New Roman" w:cs="Times New Roman"/>
+          <w:sz w:val="24"/>
+          <w:szCs w:val="24"/>
+        </w:rPr>
+        <w:t>o expo</w:t>
+      </w:r>
+      <w:proofErr w:type="gramEnd"/>
+      <w:r>
+        <w:rPr>
+          <w:rFonts w:ascii="Times New Roman" w:hAnsi="Times New Roman" w:cs="Times New Roman"/>
+          <w:sz w:val="24"/>
+          <w:szCs w:val="24"/>
+        </w:rPr>
+        <w:t xml:space="preserve"> (framework de </w:t>
       </w:r>
       <w:proofErr w:type="spellStart"/>
       <w:r>
@@ -692,23 +720,23 @@
         </w:rPr>
         <w:t xml:space="preserve">Nesse caso, nossa iniciação no desenvolvimento fica mais </w:t>
       </w:r>
-      <w:proofErr w:type="spellStart"/>
-      <w:r>
-        <w:rPr>
-          <w:rFonts w:ascii="Times New Roman" w:hAnsi="Times New Roman" w:cs="Times New Roman"/>
-          <w:sz w:val="24"/>
-          <w:szCs w:val="24"/>
-        </w:rPr>
-        <w:t>penos</w:t>
-      </w:r>
-      <w:proofErr w:type="spellEnd"/>
-      <w:r>
-        <w:rPr>
-          <w:rFonts w:ascii="Times New Roman" w:hAnsi="Times New Roman" w:cs="Times New Roman"/>
-          <w:sz w:val="24"/>
-          <w:szCs w:val="24"/>
-        </w:rPr>
-        <w:t xml:space="preserve">, já que essas </w:t>
+      <w:r>
+        <w:rPr>
+          <w:rFonts w:ascii="Times New Roman" w:hAnsi="Times New Roman" w:cs="Times New Roman"/>
+          <w:sz w:val="24"/>
+          <w:szCs w:val="24"/>
+        </w:rPr>
+        <w:t>m</w:t>
+      </w:r>
+      <w:bookmarkStart w:id="0" w:name="_GoBack"/>
+      <w:bookmarkEnd w:id="0"/>
+      <w:r>
+        <w:rPr>
+          <w:rFonts w:ascii="Times New Roman" w:hAnsi="Times New Roman" w:cs="Times New Roman"/>
+          <w:sz w:val="24"/>
+          <w:szCs w:val="24"/>
+        </w:rPr>
+        <w:t xml:space="preserve">enos, já que essas </w:t>
       </w:r>
       <w:proofErr w:type="spellStart"/>
       <w:r>
@@ -2097,7 +2125,18 @@
           <w:szCs w:val="21"/>
           <w:lang w:eastAsia="pt-BR"/>
         </w:rPr>
-        <w:t>').</w:t>
+        <w:t>'</w:t>
+      </w:r>
+      <w:proofErr w:type="gramStart"/>
+      <w:r>
+        <w:rPr>
+          <w:rFonts w:ascii="Consolas" w:eastAsia="Times New Roman" w:hAnsi="Consolas" w:cs="Times New Roman"/>
+          <w:color w:val="6272A4"/>
+          <w:sz w:val="21"/>
+          <w:szCs w:val="21"/>
+          <w:lang w:eastAsia="pt-BR"/>
+        </w:rPr>
+        <w:t>).</w:t>
       </w:r>
       <w:proofErr w:type="spellStart"/>
       <w:r>
@@ -2111,6 +2150,7 @@
         <w:t>select</w:t>
       </w:r>
       <w:proofErr w:type="spellEnd"/>
+      <w:proofErr w:type="gramEnd"/>
       <w:r>
         <w:rPr>
           <w:rFonts w:ascii="Consolas" w:eastAsia="Times New Roman" w:hAnsi="Consolas" w:cs="Times New Roman"/>
@@ -2403,8 +2443,6 @@
         </w:rPr>
         <w:t>email</w:t>
       </w:r>
-      <w:bookmarkStart w:id="0" w:name="_GoBack"/>
-      <w:bookmarkEnd w:id="0"/>
       <w:proofErr w:type="spellEnd"/>
       <w:r>
         <w:rPr>
@@ -2420,11 +2458,90 @@
       <w:pPr>
         <w:rPr>
           <w:rFonts w:ascii="Times New Roman" w:hAnsi="Times New Roman" w:cs="Times New Roman"/>
-          <w:color w:val="000000" w:themeColor="text1"/>
-          <w:sz w:val="28"/>
-          <w:szCs w:val="28"/>
-        </w:rPr>
-      </w:pPr>
+          <w:sz w:val="24"/>
+          <w:szCs w:val="24"/>
+        </w:rPr>
+      </w:pPr>
+      <w:r>
+        <w:rPr>
+          <w:rFonts w:ascii="Times New Roman" w:hAnsi="Times New Roman" w:cs="Times New Roman"/>
+          <w:color w:val="BF8F00" w:themeColor="accent4" w:themeShade="BF"/>
+          <w:sz w:val="32"/>
+          <w:szCs w:val="32"/>
+        </w:rPr>
+        <w:t>Terceiro dia</w:t>
+      </w:r>
+      <w:r>
+        <w:rPr>
+          <w:rFonts w:ascii="Times New Roman" w:hAnsi="Times New Roman" w:cs="Times New Roman"/>
+          <w:color w:val="BF8F00" w:themeColor="accent4" w:themeShade="BF"/>
+          <w:sz w:val="32"/>
+          <w:szCs w:val="32"/>
+        </w:rPr>
+        <w:br/>
+      </w:r>
+      <w:r>
+        <w:rPr>
+          <w:rFonts w:ascii="Times New Roman" w:hAnsi="Times New Roman" w:cs="Times New Roman"/>
+          <w:color w:val="BF8F00" w:themeColor="accent4" w:themeShade="BF"/>
+          <w:sz w:val="32"/>
+          <w:szCs w:val="32"/>
+        </w:rPr>
+        <w:br/>
+      </w:r>
+      <w:r>
+        <w:rPr>
+          <w:rFonts w:ascii="Times New Roman" w:hAnsi="Times New Roman" w:cs="Times New Roman"/>
+          <w:sz w:val="24"/>
+          <w:szCs w:val="24"/>
+        </w:rPr>
+        <w:t xml:space="preserve">JSX = </w:t>
+      </w:r>
+      <w:proofErr w:type="spellStart"/>
+      <w:r>
+        <w:rPr>
+          <w:rFonts w:ascii="Times New Roman" w:hAnsi="Times New Roman" w:cs="Times New Roman"/>
+          <w:sz w:val="24"/>
+          <w:szCs w:val="24"/>
+        </w:rPr>
+        <w:t>html</w:t>
+      </w:r>
+      <w:proofErr w:type="spellEnd"/>
+      <w:r>
+        <w:rPr>
+          <w:rFonts w:ascii="Times New Roman" w:hAnsi="Times New Roman" w:cs="Times New Roman"/>
+          <w:sz w:val="24"/>
+          <w:szCs w:val="24"/>
+        </w:rPr>
+        <w:t xml:space="preserve"> tá integrado o JS</w:t>
+      </w:r>
+      <w:r>
+        <w:rPr>
+          <w:rFonts w:ascii="Times New Roman" w:hAnsi="Times New Roman" w:cs="Times New Roman"/>
+          <w:sz w:val="24"/>
+          <w:szCs w:val="24"/>
+        </w:rPr>
+        <w:br/>
+        <w:t xml:space="preserve">Componente do </w:t>
+      </w:r>
+      <w:proofErr w:type="spellStart"/>
+      <w:r>
+        <w:rPr>
+          <w:rFonts w:ascii="Times New Roman" w:hAnsi="Times New Roman" w:cs="Times New Roman"/>
+          <w:sz w:val="24"/>
+          <w:szCs w:val="24"/>
+        </w:rPr>
+        <w:t>React</w:t>
+      </w:r>
+      <w:proofErr w:type="spellEnd"/>
+      <w:r>
+        <w:rPr>
+          <w:rFonts w:ascii="Times New Roman" w:hAnsi="Times New Roman" w:cs="Times New Roman"/>
+          <w:sz w:val="24"/>
+          <w:szCs w:val="24"/>
+        </w:rPr>
+        <w:t xml:space="preserve"> função que retorna um HTML</w:t>
+      </w:r>
     </w:p>
     <w:sectPr>
       <w:pgSz w:w="11906" w:h="16838"/>

</xml_diff>